<commit_message>
Weather and quiz app added
</commit_message>
<xml_diff>
--- a/src/images/SJ_Resume.docx
+++ b/src/images/SJ_Resume.docx
@@ -1,6 +1,6 @@
 
 <file path=word/document.xml><?xml version="1.0" encoding="utf-8"?>
-<w:document xmlns:wpc="http://schemas.microsoft.com/office/word/2010/wordprocessingCanvas" xmlns:cx="http://schemas.microsoft.com/office/drawing/2014/chartex" xmlns:cx1="http://schemas.microsoft.com/office/drawing/2015/9/8/chartex" xmlns:cx2="http://schemas.microsoft.com/office/drawing/2015/10/21/chartex" xmlns:cx3="http://schemas.microsoft.com/office/drawing/2016/5/9/chartex" xmlns:cx4="http://schemas.microsoft.com/office/drawing/2016/5/10/chartex" xmlns:cx5="http://schemas.microsoft.com/office/drawing/2016/5/11/chartex" xmlns:cx6="http://schemas.microsoft.com/office/drawing/2016/5/12/chartex" xmlns:cx7="http://schemas.microsoft.com/office/drawing/2016/5/13/chartex" xmlns:cx8="http://schemas.microsoft.com/office/drawing/2016/5/14/chartex" xmlns:mc="http://schemas.openxmlformats.org/markup-compatibility/2006" xmlns:aink="http://schemas.microsoft.com/office/drawing/2016/ink" xmlns:am3d="http://schemas.microsoft.com/office/drawing/2017/model3d" xmlns:o="urn:schemas-microsoft-com:office:office" xmlns:oel="http://schemas.microsoft.com/office/2019/extlst" xmlns:r="http://schemas.openxmlformats.org/officeDocument/2006/relationships" xmlns:m="http://schemas.openxmlformats.org/officeDocument/2006/math" xmlns:v="urn:schemas-microsoft-com:vml" xmlns:wp14="http://schemas.microsoft.com/office/word/2010/wordprocessingDrawing" xmlns:wp="http://schemas.openxmlformats.org/drawingml/2006/wordprocessingDrawing" xmlns:w10="urn:schemas-microsoft-com:office:word" xmlns:w="http://schemas.openxmlformats.org/wordprocessingml/2006/main" xmlns:w14="http://schemas.microsoft.com/office/word/2010/wordml" xmlns:w15="http://schemas.microsoft.com/office/word/2012/wordml" xmlns:w16cex="http://schemas.microsoft.com/office/word/2018/wordml/cex" xmlns:w16cid="http://schemas.microsoft.com/office/word/2016/wordml/cid" xmlns:w16="http://schemas.microsoft.com/office/word/2018/wordml" xmlns:w16sdtdh="http://schemas.microsoft.com/office/word/2020/wordml/sdtdatahash" xmlns:w16se="http://schemas.microsoft.com/office/word/2015/wordml/symex" xmlns:wpg="http://schemas.microsoft.com/office/word/2010/wordprocessingGroup" xmlns:wpi="http://schemas.microsoft.com/office/word/2010/wordprocessingInk" xmlns:wne="http://schemas.microsoft.com/office/word/2006/wordml" xmlns:wps="http://schemas.microsoft.com/office/word/2010/wordprocessingShape" mc:Ignorable="w14 w15 w16se w16cid w16 w16cex w16sdtdh wp14">
+<w:document xmlns:wpc="http://schemas.microsoft.com/office/word/2010/wordprocessingCanvas" xmlns:cx="http://schemas.microsoft.com/office/drawing/2014/chartex" xmlns:cx1="http://schemas.microsoft.com/office/drawing/2015/9/8/chartex" xmlns:cx2="http://schemas.microsoft.com/office/drawing/2015/10/21/chartex" xmlns:cx3="http://schemas.microsoft.com/office/drawing/2016/5/9/chartex" xmlns:cx4="http://schemas.microsoft.com/office/drawing/2016/5/10/chartex" xmlns:cx5="http://schemas.microsoft.com/office/drawing/2016/5/11/chartex" xmlns:cx6="http://schemas.microsoft.com/office/drawing/2016/5/12/chartex" xmlns:cx7="http://schemas.microsoft.com/office/drawing/2016/5/13/chartex" xmlns:cx8="http://schemas.microsoft.com/office/drawing/2016/5/14/chartex" xmlns:mc="http://schemas.openxmlformats.org/markup-compatibility/2006" xmlns:aink="http://schemas.microsoft.com/office/drawing/2016/ink" xmlns:am3d="http://schemas.microsoft.com/office/drawing/2017/model3d" xmlns:o="urn:schemas-microsoft-com:office:office" xmlns:oel="http://schemas.microsoft.com/office/2019/extlst" xmlns:r="http://schemas.openxmlformats.org/officeDocument/2006/relationships" xmlns:m="http://schemas.openxmlformats.org/officeDocument/2006/math" xmlns:v="urn:schemas-microsoft-com:vml" xmlns:wp14="http://schemas.microsoft.com/office/word/2010/wordprocessingDrawing" xmlns:wp="http://schemas.openxmlformats.org/drawingml/2006/wordprocessingDrawing" xmlns:w10="urn:schemas-microsoft-com:office:word" xmlns:w="http://schemas.openxmlformats.org/wordprocessingml/2006/main" xmlns:w14="http://schemas.microsoft.com/office/word/2010/wordml" xmlns:w15="http://schemas.microsoft.com/office/word/2012/wordml" xmlns:w16cex="http://schemas.microsoft.com/office/word/2018/wordml/cex" xmlns:w16cid="http://schemas.microsoft.com/office/word/2016/wordml/cid" xmlns:w16="http://schemas.microsoft.com/office/word/2018/wordml" xmlns:w16du="http://schemas.microsoft.com/office/word/2023/wordml/word16du" xmlns:w16sdtdh="http://schemas.microsoft.com/office/word/2020/wordml/sdtdatahash" xmlns:w16se="http://schemas.microsoft.com/office/word/2015/wordml/symex" xmlns:wpg="http://schemas.microsoft.com/office/word/2010/wordprocessingGroup" xmlns:wpi="http://schemas.microsoft.com/office/word/2010/wordprocessingInk" xmlns:wne="http://schemas.microsoft.com/office/word/2006/wordml" xmlns:wps="http://schemas.microsoft.com/office/word/2010/wordprocessingShape" mc:Ignorable="w14 w15 w16se w16cid w16 w16cex w16sdtdh w16du wp14">
   <w:body>
     <w:p>
       <w:pPr>
@@ -45,7 +45,13 @@
         <w:rPr>
           <w:sz w:val="28"/>
         </w:rPr>
-        <w:t>Front End Developer</w:t>
+        <w:t xml:space="preserve">   </w:t>
+      </w:r>
+      <w:r>
+        <w:rPr>
+          <w:sz w:val="28"/>
+        </w:rPr>
+        <w:t>Software Engineer</w:t>
       </w:r>
     </w:p>
     <w:p>
@@ -336,16 +342,19 @@
         <w:t xml:space="preserve">Seeking a </w:t>
       </w:r>
       <w:r>
-        <w:t>Front-End</w:t>
-      </w:r>
-      <w:r>
-        <w:t xml:space="preserve">/ React </w:t>
-      </w:r>
-      <w:r>
-        <w:t>d</w:t>
-      </w:r>
-      <w:r>
-        <w:t>eveloper position to utilize my skills in web development, maintenance and enhancing latest technologies for myself and company growth.</w:t>
+        <w:t>Software Engineer</w:t>
+      </w:r>
+      <w:r>
+        <w:t>/</w:t>
+      </w:r>
+      <w:r>
+        <w:t>Front End</w:t>
+      </w:r>
+      <w:r>
+        <w:t xml:space="preserve"> Developer</w:t>
+      </w:r>
+      <w:r>
+        <w:t xml:space="preserve"> position to utilize my skills in web development, maintenance and enhancing latest technologies for myself and company growth.</w:t>
       </w:r>
     </w:p>
     <w:p>
@@ -397,7 +406,13 @@
         <w:spacing w:before="90" w:beforeAutospacing="0" w:after="90" w:afterAutospacing="0"/>
       </w:pPr>
       <w:r>
-        <w:t>Responsive web applications using React/Redux, Nodejs, Angular, .Net.</w:t>
+        <w:t>Responsive web applications using React/Redux, Nodejs, Angular,</w:t>
+      </w:r>
+      <w:r>
+        <w:t xml:space="preserve"> PHP,</w:t>
+      </w:r>
+      <w:r>
+        <w:t xml:space="preserve"> .Net.</w:t>
       </w:r>
     </w:p>
     <w:p>
@@ -1604,20 +1619,25 @@
         <w:rPr>
           <w:sz w:val="24"/>
         </w:rPr>
-        <w:t>Developed a full stack ecommerce shopping cart web using</w:t>
-      </w:r>
-      <w:r>
-        <w:rPr>
-          <w:spacing w:val="-4"/>
-          <w:sz w:val="24"/>
-        </w:rPr>
-        <w:t xml:space="preserve"> </w:t>
-      </w:r>
-      <w:r>
-        <w:rPr>
-          <w:sz w:val="24"/>
-        </w:rPr>
-        <w:t>React/Redux.</w:t>
+        <w:t>Working on API projects like Chat GPT</w:t>
+      </w:r>
+      <w:r>
+        <w:rPr>
+          <w:sz w:val="24"/>
+        </w:rPr>
+        <w:t>, Ecommerce</w:t>
+      </w:r>
+      <w:r>
+        <w:rPr>
+          <w:sz w:val="24"/>
+        </w:rPr>
+        <w:t xml:space="preserve"> and Weather app</w:t>
+      </w:r>
+      <w:r>
+        <w:rPr>
+          <w:sz w:val="24"/>
+        </w:rPr>
+        <w:t>.</w:t>
       </w:r>
     </w:p>
     <w:p>
@@ -1640,11 +1660,11 @@
         <w:rPr>
           <w:sz w:val="24"/>
         </w:rPr>
-        <w:t>Upgrading old version to new with latest</w:t>
-      </w:r>
-      <w:r>
-        <w:rPr>
-          <w:spacing w:val="-2"/>
+        <w:t>Developed a full stack ecommerce shopping cart web using</w:t>
+      </w:r>
+      <w:r>
+        <w:rPr>
+          <w:spacing w:val="-4"/>
           <w:sz w:val="24"/>
         </w:rPr>
         <w:t xml:space="preserve"> </w:t>
@@ -1653,7 +1673,13 @@
         <w:rPr>
           <w:sz w:val="24"/>
         </w:rPr>
-        <w:t>technologies.</w:t>
+        <w:t>React/Redux</w:t>
+      </w:r>
+      <w:r>
+        <w:rPr>
+          <w:sz w:val="24"/>
+        </w:rPr>
+        <w:t>.</w:t>
       </w:r>
     </w:p>
     <w:p>
@@ -1712,244 +1738,20 @@
         <w:rPr>
           <w:sz w:val="24"/>
         </w:rPr>
-        <w:t>Worked on Laravel and high-level python frameworks like Django.</w:t>
-      </w:r>
-    </w:p>
-    <w:p>
-      <w:pPr>
-        <w:tabs>
-          <w:tab w:val="left" w:pos="940"/>
-          <w:tab w:val="left" w:pos="941"/>
-          <w:tab w:val="center" w:pos="4735"/>
-          <w:tab w:val="left" w:pos="4840"/>
-        </w:tabs>
-        <w:spacing w:before="70"/>
-        <w:ind w:left="220" w:right="1775"/>
-        <w:rPr>
-          <w:b/>
-          <w:iCs/>
-          <w:sz w:val="24"/>
-        </w:rPr>
-      </w:pPr>
-    </w:p>
-    <w:p>
-      <w:pPr>
-        <w:tabs>
-          <w:tab w:val="left" w:pos="940"/>
-          <w:tab w:val="left" w:pos="941"/>
-          <w:tab w:val="center" w:pos="4735"/>
-          <w:tab w:val="left" w:pos="4840"/>
-        </w:tabs>
-        <w:spacing w:before="70"/>
-        <w:ind w:left="3330" w:right="1190" w:hanging="3110"/>
-        <w:rPr>
-          <w:iCs/>
-          <w:spacing w:val="-3"/>
-          <w:sz w:val="24"/>
-        </w:rPr>
-      </w:pPr>
-      <w:r>
-        <w:rPr>
-          <w:b/>
-          <w:iCs/>
-          <w:sz w:val="24"/>
-          <w:szCs w:val="24"/>
-        </w:rPr>
-        <w:t>Dec - 2017 to Jan - 2018:</w:t>
-      </w:r>
-      <w:r>
-        <w:rPr>
-          <w:b/>
-          <w:sz w:val="24"/>
-          <w:szCs w:val="24"/>
-        </w:rPr>
-        <w:t xml:space="preserve">           </w:t>
-      </w:r>
-      <w:r>
-        <w:rPr>
-          <w:b/>
-          <w:iCs/>
-          <w:sz w:val="24"/>
-        </w:rPr>
-        <w:tab/>
-      </w:r>
-      <w:r>
-        <w:rPr>
-          <w:b/>
-          <w:iCs/>
-          <w:sz w:val="24"/>
-        </w:rPr>
-        <w:t xml:space="preserve">              </w:t>
-      </w:r>
-      <w:r>
-        <w:rPr>
-          <w:b/>
-          <w:iCs/>
-          <w:sz w:val="24"/>
-        </w:rPr>
-        <w:t xml:space="preserve">         </w:t>
-      </w:r>
-      <w:r>
-        <w:rPr>
-          <w:b/>
-          <w:iCs/>
-          <w:sz w:val="24"/>
-        </w:rPr>
-        <w:t>Web</w:t>
-      </w:r>
-      <w:r>
-        <w:rPr>
-          <w:b/>
-          <w:iCs/>
+        <w:t>Upgrading old version to new with latest</w:t>
+      </w:r>
+      <w:r>
+        <w:rPr>
+          <w:spacing w:val="-2"/>
           <w:sz w:val="24"/>
         </w:rPr>
         <w:t xml:space="preserve"> </w:t>
       </w:r>
       <w:r>
         <w:rPr>
-          <w:b/>
-          <w:iCs/>
-          <w:sz w:val="24"/>
-        </w:rPr>
-        <w:t>Develope</w:t>
-      </w:r>
-      <w:r>
-        <w:rPr>
-          <w:b/>
-          <w:iCs/>
-          <w:sz w:val="24"/>
-        </w:rPr>
-        <w:t>r</w:t>
-      </w:r>
-      <w:r>
-        <w:rPr>
-          <w:b/>
-          <w:iCs/>
-          <w:sz w:val="24"/>
-        </w:rPr>
-        <w:t xml:space="preserve"> (</w:t>
-      </w:r>
-      <w:r>
-        <w:rPr>
-          <w:b/>
-          <w:iCs/>
-          <w:sz w:val="24"/>
-        </w:rPr>
-        <w:t>Contract</w:t>
-      </w:r>
-      <w:r>
-        <w:rPr>
-          <w:b/>
-          <w:iCs/>
-          <w:sz w:val="24"/>
-        </w:rPr>
-        <w:t xml:space="preserve">) </w:t>
-      </w:r>
-      <w:r>
-        <w:rPr>
-          <w:b/>
-          <w:iCs/>
-          <w:sz w:val="24"/>
-        </w:rPr>
-        <w:t xml:space="preserve">     </w:t>
-      </w:r>
-    </w:p>
-    <w:p>
-      <w:pPr>
-        <w:tabs>
-          <w:tab w:val="left" w:pos="940"/>
-          <w:tab w:val="left" w:pos="941"/>
-          <w:tab w:val="center" w:pos="4735"/>
-          <w:tab w:val="left" w:pos="4840"/>
-        </w:tabs>
-        <w:spacing w:before="70"/>
-        <w:ind w:left="3330" w:right="1190" w:hanging="3110"/>
-        <w:jc w:val="center"/>
-        <w:rPr>
-          <w:iCs/>
-          <w:sz w:val="24"/>
-        </w:rPr>
-      </w:pPr>
-      <w:r>
-        <w:rPr>
-          <w:iCs/>
-          <w:spacing w:val="-3"/>
-          <w:sz w:val="24"/>
-        </w:rPr>
-        <w:t xml:space="preserve">                                                                  </w:t>
-      </w:r>
-      <w:r>
-        <w:rPr>
-          <w:bCs/>
-          <w:iCs/>
-          <w:sz w:val="24"/>
-        </w:rPr>
-        <w:t>IM</w:t>
-      </w:r>
-      <w:r>
-        <w:rPr>
-          <w:b/>
-          <w:iCs/>
-          <w:sz w:val="24"/>
-        </w:rPr>
-        <w:t xml:space="preserve"> </w:t>
-      </w:r>
-      <w:r>
-        <w:rPr>
-          <w:iCs/>
-          <w:sz w:val="24"/>
-        </w:rPr>
-        <w:t>Advertising (IMAB2B)</w:t>
-      </w:r>
-    </w:p>
-    <w:p>
-      <w:pPr>
-        <w:tabs>
-          <w:tab w:val="left" w:pos="940"/>
-          <w:tab w:val="left" w:pos="941"/>
-          <w:tab w:val="center" w:pos="4735"/>
-          <w:tab w:val="left" w:pos="4840"/>
-        </w:tabs>
-        <w:spacing w:before="70"/>
-        <w:ind w:left="3330" w:right="1190" w:hanging="3110"/>
-        <w:jc w:val="center"/>
-        <w:rPr>
-          <w:iCs/>
-          <w:sz w:val="24"/>
-        </w:rPr>
-      </w:pPr>
-      <w:r>
-        <w:rPr>
-          <w:sz w:val="24"/>
-          <w:szCs w:val="24"/>
-        </w:rPr>
-        <w:t xml:space="preserve">                                                            Campbelltown, Australia.</w:t>
-      </w:r>
-    </w:p>
-    <w:p>
-      <w:pPr>
-        <w:pStyle w:val="BodyText"/>
-        <w:ind w:left="0" w:firstLine="0"/>
-        <w:rPr>
-          <w:iCs/>
-        </w:rPr>
-      </w:pPr>
-    </w:p>
-    <w:p>
-      <w:pPr>
-        <w:pStyle w:val="Heading2"/>
-        <w:spacing w:before="1"/>
-        <w:rPr>
-          <w:i w:val="0"/>
-          <w:iCs/>
-        </w:rPr>
-      </w:pPr>
-      <w:r>
-        <w:rPr>
-          <w:i w:val="0"/>
-          <w:iCs/>
-        </w:rPr>
-        <w:t>Responsibilities:</w:t>
+          <w:sz w:val="24"/>
+        </w:rPr>
+        <w:t>technologies.</w:t>
       </w:r>
     </w:p>
     <w:p>
@@ -1972,20 +1774,244 @@
         <w:rPr>
           <w:sz w:val="24"/>
         </w:rPr>
-        <w:t>Developing WordPress CMS</w:t>
-      </w:r>
-      <w:r>
-        <w:rPr>
-          <w:spacing w:val="-2"/>
+        <w:t>Worked on Laravel and high-level python frameworks like Django.</w:t>
+      </w:r>
+    </w:p>
+    <w:p>
+      <w:pPr>
+        <w:tabs>
+          <w:tab w:val="left" w:pos="940"/>
+          <w:tab w:val="left" w:pos="941"/>
+          <w:tab w:val="center" w:pos="4735"/>
+          <w:tab w:val="left" w:pos="4840"/>
+        </w:tabs>
+        <w:spacing w:before="70"/>
+        <w:ind w:left="220" w:right="1775"/>
+        <w:rPr>
+          <w:b/>
+          <w:iCs/>
+          <w:sz w:val="24"/>
+        </w:rPr>
+      </w:pPr>
+    </w:p>
+    <w:p>
+      <w:pPr>
+        <w:tabs>
+          <w:tab w:val="left" w:pos="940"/>
+          <w:tab w:val="left" w:pos="941"/>
+          <w:tab w:val="center" w:pos="4735"/>
+          <w:tab w:val="left" w:pos="4840"/>
+        </w:tabs>
+        <w:spacing w:before="70"/>
+        <w:ind w:left="3330" w:right="1190" w:hanging="3110"/>
+        <w:rPr>
+          <w:iCs/>
+          <w:spacing w:val="-3"/>
+          <w:sz w:val="24"/>
+        </w:rPr>
+      </w:pPr>
+      <w:r>
+        <w:rPr>
+          <w:b/>
+          <w:iCs/>
+          <w:sz w:val="24"/>
+          <w:szCs w:val="24"/>
+        </w:rPr>
+        <w:t>Dec - 2017 to Jan - 2018:</w:t>
+      </w:r>
+      <w:r>
+        <w:rPr>
+          <w:b/>
+          <w:sz w:val="24"/>
+          <w:szCs w:val="24"/>
+        </w:rPr>
+        <w:t xml:space="preserve">           </w:t>
+      </w:r>
+      <w:r>
+        <w:rPr>
+          <w:b/>
+          <w:iCs/>
+          <w:sz w:val="24"/>
+        </w:rPr>
+        <w:tab/>
+      </w:r>
+      <w:r>
+        <w:rPr>
+          <w:b/>
+          <w:iCs/>
+          <w:sz w:val="24"/>
+        </w:rPr>
+        <w:t xml:space="preserve">              </w:t>
+      </w:r>
+      <w:r>
+        <w:rPr>
+          <w:b/>
+          <w:iCs/>
+          <w:sz w:val="24"/>
+        </w:rPr>
+        <w:t xml:space="preserve">         </w:t>
+      </w:r>
+      <w:r>
+        <w:rPr>
+          <w:b/>
+          <w:iCs/>
+          <w:sz w:val="24"/>
+        </w:rPr>
+        <w:t>Web</w:t>
+      </w:r>
+      <w:r>
+        <w:rPr>
+          <w:b/>
+          <w:iCs/>
           <w:sz w:val="24"/>
         </w:rPr>
         <w:t xml:space="preserve"> </w:t>
       </w:r>
       <w:r>
         <w:rPr>
-          <w:sz w:val="24"/>
-        </w:rPr>
-        <w:t>project.</w:t>
+          <w:b/>
+          <w:iCs/>
+          <w:sz w:val="24"/>
+        </w:rPr>
+        <w:t>Develope</w:t>
+      </w:r>
+      <w:r>
+        <w:rPr>
+          <w:b/>
+          <w:iCs/>
+          <w:sz w:val="24"/>
+        </w:rPr>
+        <w:t>r</w:t>
+      </w:r>
+      <w:r>
+        <w:rPr>
+          <w:b/>
+          <w:iCs/>
+          <w:sz w:val="24"/>
+        </w:rPr>
+        <w:t xml:space="preserve"> (</w:t>
+      </w:r>
+      <w:r>
+        <w:rPr>
+          <w:b/>
+          <w:iCs/>
+          <w:sz w:val="24"/>
+        </w:rPr>
+        <w:t>Contract</w:t>
+      </w:r>
+      <w:r>
+        <w:rPr>
+          <w:b/>
+          <w:iCs/>
+          <w:sz w:val="24"/>
+        </w:rPr>
+        <w:t xml:space="preserve">) </w:t>
+      </w:r>
+      <w:r>
+        <w:rPr>
+          <w:b/>
+          <w:iCs/>
+          <w:sz w:val="24"/>
+        </w:rPr>
+        <w:t xml:space="preserve">     </w:t>
+      </w:r>
+    </w:p>
+    <w:p>
+      <w:pPr>
+        <w:tabs>
+          <w:tab w:val="left" w:pos="940"/>
+          <w:tab w:val="left" w:pos="941"/>
+          <w:tab w:val="center" w:pos="4735"/>
+          <w:tab w:val="left" w:pos="4840"/>
+        </w:tabs>
+        <w:spacing w:before="70"/>
+        <w:ind w:left="3330" w:right="1190" w:hanging="3110"/>
+        <w:jc w:val="center"/>
+        <w:rPr>
+          <w:iCs/>
+          <w:sz w:val="24"/>
+        </w:rPr>
+      </w:pPr>
+      <w:r>
+        <w:rPr>
+          <w:iCs/>
+          <w:spacing w:val="-3"/>
+          <w:sz w:val="24"/>
+        </w:rPr>
+        <w:t xml:space="preserve">                                                                  </w:t>
+      </w:r>
+      <w:r>
+        <w:rPr>
+          <w:bCs/>
+          <w:iCs/>
+          <w:sz w:val="24"/>
+        </w:rPr>
+        <w:t>IM</w:t>
+      </w:r>
+      <w:r>
+        <w:rPr>
+          <w:b/>
+          <w:iCs/>
+          <w:sz w:val="24"/>
+        </w:rPr>
+        <w:t xml:space="preserve"> </w:t>
+      </w:r>
+      <w:r>
+        <w:rPr>
+          <w:iCs/>
+          <w:sz w:val="24"/>
+        </w:rPr>
+        <w:t>Advertising (IMAB2B)</w:t>
+      </w:r>
+    </w:p>
+    <w:p>
+      <w:pPr>
+        <w:tabs>
+          <w:tab w:val="left" w:pos="940"/>
+          <w:tab w:val="left" w:pos="941"/>
+          <w:tab w:val="center" w:pos="4735"/>
+          <w:tab w:val="left" w:pos="4840"/>
+        </w:tabs>
+        <w:spacing w:before="70"/>
+        <w:ind w:left="3330" w:right="1190" w:hanging="3110"/>
+        <w:jc w:val="center"/>
+        <w:rPr>
+          <w:iCs/>
+          <w:sz w:val="24"/>
+        </w:rPr>
+      </w:pPr>
+      <w:r>
+        <w:rPr>
+          <w:sz w:val="24"/>
+          <w:szCs w:val="24"/>
+        </w:rPr>
+        <w:t xml:space="preserve">                                                            Campbelltown, Australia.</w:t>
+      </w:r>
+    </w:p>
+    <w:p>
+      <w:pPr>
+        <w:pStyle w:val="BodyText"/>
+        <w:ind w:left="0" w:firstLine="0"/>
+        <w:rPr>
+          <w:iCs/>
+        </w:rPr>
+      </w:pPr>
+    </w:p>
+    <w:p>
+      <w:pPr>
+        <w:pStyle w:val="Heading2"/>
+        <w:spacing w:before="1"/>
+        <w:rPr>
+          <w:i w:val="0"/>
+          <w:iCs/>
+        </w:rPr>
+      </w:pPr>
+      <w:r>
+        <w:rPr>
+          <w:i w:val="0"/>
+          <w:iCs/>
+        </w:rPr>
+        <w:t>Responsibilities:</w:t>
       </w:r>
     </w:p>
     <w:p>
@@ -2008,11 +2034,11 @@
         <w:rPr>
           <w:sz w:val="24"/>
         </w:rPr>
-        <w:t>Translate designer mock-ups and wireframes into front-end</w:t>
-      </w:r>
-      <w:r>
-        <w:rPr>
-          <w:spacing w:val="-3"/>
+        <w:t>Developing WordPress CMS</w:t>
+      </w:r>
+      <w:r>
+        <w:rPr>
+          <w:spacing w:val="-2"/>
           <w:sz w:val="24"/>
         </w:rPr>
         <w:t xml:space="preserve"> </w:t>
@@ -2021,7 +2047,7 @@
         <w:rPr>
           <w:sz w:val="24"/>
         </w:rPr>
-        <w:t>code.</w:t>
+        <w:t>project.</w:t>
       </w:r>
     </w:p>
     <w:p>
@@ -2044,11 +2070,11 @@
         <w:rPr>
           <w:sz w:val="24"/>
         </w:rPr>
-        <w:t>Integrating with external services and</w:t>
-      </w:r>
-      <w:r>
-        <w:rPr>
-          <w:spacing w:val="-2"/>
+        <w:t>Translate designer mock-ups and wireframes into front-end</w:t>
+      </w:r>
+      <w:r>
+        <w:rPr>
+          <w:spacing w:val="-3"/>
           <w:sz w:val="24"/>
         </w:rPr>
         <w:t xml:space="preserve"> </w:t>
@@ -2057,7 +2083,7 @@
         <w:rPr>
           <w:sz w:val="24"/>
         </w:rPr>
-        <w:t>API’s.</w:t>
+        <w:t>code.</w:t>
       </w:r>
     </w:p>
     <w:p>
@@ -2080,11 +2106,11 @@
         <w:rPr>
           <w:sz w:val="24"/>
         </w:rPr>
-        <w:t>Reporting to digital marketing manager and thereby implementing new</w:t>
-      </w:r>
-      <w:r>
-        <w:rPr>
-          <w:spacing w:val="-10"/>
+        <w:t>Integrating with external services and</w:t>
+      </w:r>
+      <w:r>
+        <w:rPr>
+          <w:spacing w:val="-2"/>
           <w:sz w:val="24"/>
         </w:rPr>
         <w:t xml:space="preserve"> </w:t>
@@ -2093,7 +2119,7 @@
         <w:rPr>
           <w:sz w:val="24"/>
         </w:rPr>
-        <w:t>ideas.</w:t>
+        <w:t>API’s.</w:t>
       </w:r>
     </w:p>
     <w:p>
@@ -2116,6 +2142,42 @@
         <w:rPr>
           <w:sz w:val="24"/>
         </w:rPr>
+        <w:t>Reporting to digital marketing manager and thereby implementing new</w:t>
+      </w:r>
+      <w:r>
+        <w:rPr>
+          <w:spacing w:val="-10"/>
+          <w:sz w:val="24"/>
+        </w:rPr>
+        <w:t xml:space="preserve"> </w:t>
+      </w:r>
+      <w:r>
+        <w:rPr>
+          <w:sz w:val="24"/>
+        </w:rPr>
+        <w:t>ideas.</w:t>
+      </w:r>
+    </w:p>
+    <w:p>
+      <w:pPr>
+        <w:pStyle w:val="ListParagraph"/>
+        <w:numPr>
+          <w:ilvl w:val="0"/>
+          <w:numId w:val="2"/>
+        </w:numPr>
+        <w:tabs>
+          <w:tab w:val="left" w:pos="940"/>
+          <w:tab w:val="left" w:pos="941"/>
+        </w:tabs>
+        <w:ind w:hanging="361"/>
+        <w:rPr>
+          <w:sz w:val="24"/>
+        </w:rPr>
+      </w:pPr>
+      <w:r>
+        <w:rPr>
+          <w:sz w:val="24"/>
+        </w:rPr>
         <w:t>Web maintenance, multitasking and delivering end-to-end</w:t>
       </w:r>
       <w:r>
@@ -2152,13 +2214,20 @@
           <w:tab w:val="left" w:pos="4840"/>
         </w:tabs>
         <w:spacing w:before="231" w:line="275" w:lineRule="exact"/>
-        <w:ind w:left="220"/>
-        <w:rPr>
-          <w:b/>
-          <w:iCs/>
-          <w:sz w:val="24"/>
-        </w:rPr>
-      </w:pPr>
+        <w:rPr>
+          <w:b/>
+          <w:iCs/>
+          <w:sz w:val="24"/>
+        </w:rPr>
+      </w:pPr>
+      <w:r>
+        <w:rPr>
+          <w:b/>
+          <w:iCs/>
+          <w:sz w:val="24"/>
+        </w:rPr>
+        <w:t xml:space="preserve">  </w:t>
+      </w:r>
       <w:r>
         <w:rPr>
           <w:b/>
@@ -2222,23 +2291,7 @@
           <w:iCs/>
           <w:sz w:val="24"/>
         </w:rPr>
-        <w:t xml:space="preserve"> (</w:t>
-      </w:r>
-      <w:r>
-        <w:rPr>
-          <w:b/>
-          <w:iCs/>
-          <w:sz w:val="24"/>
-        </w:rPr>
-        <w:t>Part time</w:t>
-      </w:r>
-      <w:r>
-        <w:rPr>
-          <w:b/>
-          <w:iCs/>
-          <w:sz w:val="24"/>
-        </w:rPr>
-        <w:t>)</w:t>
+        <w:t xml:space="preserve"> </w:t>
       </w:r>
     </w:p>
     <w:p>
@@ -2297,11 +2350,29 @@
     <w:p>
       <w:pPr>
         <w:rPr>
+          <w:b/>
+          <w:bCs/>
           <w:i/>
         </w:rPr>
       </w:pPr>
       <w:r>
-        <w:t>Responsibilities:</w:t>
+        <w:t xml:space="preserve">   </w:t>
+      </w:r>
+      <w:r>
+        <w:rPr>
+          <w:b/>
+          <w:bCs/>
+          <w:sz w:val="24"/>
+          <w:szCs w:val="24"/>
+        </w:rPr>
+        <w:t>Responsibilities</w:t>
+      </w:r>
+      <w:r>
+        <w:rPr>
+          <w:b/>
+          <w:bCs/>
+        </w:rPr>
+        <w:t>:</w:t>
       </w:r>
     </w:p>
     <w:p>
@@ -2580,23 +2651,15 @@
           <w:iCs/>
           <w:sz w:val="24"/>
         </w:rPr>
-        <w:t>(</w:t>
-      </w:r>
-      <w:r>
-        <w:rPr>
-          <w:b/>
-          <w:iCs/>
-          <w:sz w:val="24"/>
-        </w:rPr>
-        <w:t xml:space="preserve">Internship)  </w:t>
-      </w:r>
-      <w:r>
-        <w:rPr>
-          <w:b/>
-          <w:iCs/>
-          <w:sz w:val="24"/>
-        </w:rPr>
-        <w:t xml:space="preserve">                        </w:t>
+        <w:t xml:space="preserve">  </w:t>
+      </w:r>
+      <w:r>
+        <w:rPr>
+          <w:b/>
+          <w:iCs/>
+          <w:sz w:val="24"/>
+        </w:rPr>
+        <w:t xml:space="preserve">                      </w:t>
       </w:r>
       <w:r>
         <w:rPr>
@@ -3059,7 +3122,6 @@
           <w:i w:val="0"/>
           <w:iCs/>
         </w:rPr>
-        <w:lastRenderedPageBreak/>
         <w:t>Responsibilities:</w:t>
       </w:r>
     </w:p>
@@ -3277,7 +3339,7 @@
       </w:tblPr>
       <w:tblGrid>
         <w:gridCol w:w="4220"/>
-        <w:gridCol w:w="5024"/>
+        <w:gridCol w:w="4938"/>
       </w:tblGrid>
       <w:tr>
         <w:trPr>
@@ -3299,13 +3361,19 @@
               <w:rPr>
                 <w:sz w:val="24"/>
               </w:rPr>
-              <w:t>Portfolio app</w:t>
+              <w:t>Weather</w:t>
+            </w:r>
+            <w:r>
+              <w:rPr>
+                <w:sz w:val="24"/>
+              </w:rPr>
+              <w:t xml:space="preserve"> app</w:t>
             </w:r>
           </w:p>
         </w:tc>
         <w:tc>
           <w:tcPr>
-            <w:tcW w:w="5024" w:type="dxa"/>
+            <w:tcW w:w="4938" w:type="dxa"/>
           </w:tcPr>
           <w:p>
             <w:pPr>
@@ -3320,7 +3388,13 @@
               <w:rPr>
                 <w:sz w:val="24"/>
               </w:rPr>
-              <w:t>Front End React single page application. Styling using React Materialize.</w:t>
+              <w:t>Front End React application</w:t>
+            </w:r>
+            <w:r>
+              <w:rPr>
+                <w:sz w:val="24"/>
+              </w:rPr>
+              <w:t xml:space="preserve"> with API configuration.</w:t>
             </w:r>
           </w:p>
         </w:tc>
@@ -3351,7 +3425,7 @@
         </w:tc>
         <w:tc>
           <w:tcPr>
-            <w:tcW w:w="5024" w:type="dxa"/>
+            <w:tcW w:w="4938" w:type="dxa"/>
           </w:tcPr>
           <w:p>
             <w:pPr>
@@ -3365,7 +3439,7 @@
               <w:rPr>
                 <w:sz w:val="24"/>
               </w:rPr>
-              <w:t>Full Stack application using React/Redux and Node.js/MongoDB with Google OAuth2.</w:t>
+              <w:t>Full Stack application using React/Redux  with Google OAuth2.</w:t>
             </w:r>
           </w:p>
           <w:p>
@@ -3412,7 +3486,7 @@
         </w:tc>
         <w:tc>
           <w:tcPr>
-            <w:tcW w:w="5024" w:type="dxa"/>
+            <w:tcW w:w="4938" w:type="dxa"/>
           </w:tcPr>
           <w:p>
             <w:pPr>
@@ -3472,7 +3546,7 @@
         </w:tc>
         <w:tc>
           <w:tcPr>
-            <w:tcW w:w="5024" w:type="dxa"/>
+            <w:tcW w:w="4938" w:type="dxa"/>
           </w:tcPr>
           <w:p>
             <w:pPr>
@@ -3532,13 +3606,13 @@
         </w:tc>
         <w:tc>
           <w:tcPr>
-            <w:tcW w:w="5024" w:type="dxa"/>
+            <w:tcW w:w="4938" w:type="dxa"/>
           </w:tcPr>
           <w:p>
             <w:pPr>
               <w:pStyle w:val="TableParagraph"/>
               <w:spacing w:before="2" w:line="276" w:lineRule="exact"/>
-              <w:ind w:right="1380"/>
+              <w:ind w:right="174"/>
               <w:rPr>
                 <w:sz w:val="24"/>
               </w:rPr>
@@ -3547,7 +3621,19 @@
               <w:rPr>
                 <w:sz w:val="24"/>
               </w:rPr>
-              <w:t>Back End application using Node.js. Layouts using Handlebar template.</w:t>
+              <w:t>Back End application using Node.js.</w:t>
+            </w:r>
+            <w:r>
+              <w:rPr>
+                <w:sz w:val="24"/>
+              </w:rPr>
+              <w:t xml:space="preserve"> Layout styling using</w:t>
+            </w:r>
+            <w:r>
+              <w:rPr>
+                <w:sz w:val="24"/>
+              </w:rPr>
+              <w:t xml:space="preserve"> Handlebar template.</w:t>
             </w:r>
           </w:p>
         </w:tc>
@@ -3578,7 +3664,7 @@
         </w:tc>
         <w:tc>
           <w:tcPr>
-            <w:tcW w:w="5024" w:type="dxa"/>
+            <w:tcW w:w="4938" w:type="dxa"/>
           </w:tcPr>
           <w:p>
             <w:pPr>
@@ -3634,17 +3720,23 @@
               </w:rPr>
               <w:t>Chat app</w:t>
             </w:r>
+            <w:r>
+              <w:rPr>
+                <w:sz w:val="24"/>
+              </w:rPr>
+              <w:t>, ChatGPT OpenAI</w:t>
+            </w:r>
           </w:p>
         </w:tc>
         <w:tc>
           <w:tcPr>
-            <w:tcW w:w="5024" w:type="dxa"/>
+            <w:tcW w:w="4938" w:type="dxa"/>
           </w:tcPr>
           <w:p>
             <w:pPr>
               <w:pStyle w:val="TableParagraph"/>
               <w:spacing w:before="2" w:line="276" w:lineRule="exact"/>
-              <w:ind w:right="1354"/>
+              <w:ind w:right="624"/>
               <w:rPr>
                 <w:sz w:val="24"/>
               </w:rPr>
@@ -3653,14 +3745,56 @@
               <w:rPr>
                 <w:sz w:val="24"/>
               </w:rPr>
-              <w:t>Front End application using Node.js. Socket.IO library is used.</w:t>
+              <w:t xml:space="preserve">Full Stack </w:t>
+            </w:r>
+            <w:r>
+              <w:rPr>
+                <w:sz w:val="24"/>
+              </w:rPr>
+              <w:t xml:space="preserve">application using </w:t>
+            </w:r>
+            <w:r>
+              <w:rPr>
+                <w:sz w:val="24"/>
+              </w:rPr>
+              <w:t xml:space="preserve">React and </w:t>
+            </w:r>
+            <w:r>
+              <w:rPr>
+                <w:sz w:val="24"/>
+              </w:rPr>
+              <w:t>Node.js.</w:t>
+            </w:r>
+            <w:r>
+              <w:rPr>
+                <w:sz w:val="24"/>
+              </w:rPr>
+              <w:t xml:space="preserve"> </w:t>
+            </w:r>
+            <w:r>
+              <w:rPr>
+                <w:sz w:val="24"/>
+              </w:rPr>
+              <w:t>(Socket.IO</w:t>
+            </w:r>
+            <w:r>
+              <w:rPr>
+                <w:sz w:val="24"/>
+              </w:rPr>
+              <w:t xml:space="preserve"> library </w:t>
+            </w:r>
+            <w:r>
+              <w:rPr>
+                <w:sz w:val="24"/>
+              </w:rPr>
+              <w:t>and API)</w:t>
             </w:r>
           </w:p>
         </w:tc>
       </w:tr>
       <w:tr>
         <w:trPr>
-          <w:trHeight w:val="1101"/>
+          <w:trHeight w:val="873"/>
         </w:trPr>
         <w:tc>
           <w:tcPr>
@@ -3684,7 +3818,7 @@
         </w:tc>
         <w:tc>
           <w:tcPr>
-            <w:tcW w:w="5024" w:type="dxa"/>
+            <w:tcW w:w="4938" w:type="dxa"/>
           </w:tcPr>
           <w:p>
             <w:pPr>
@@ -3698,7 +3832,31 @@
               <w:rPr>
                 <w:sz w:val="24"/>
               </w:rPr>
-              <w:t>Full Stack application using Node.js with PayPal implementation.</w:t>
+              <w:t xml:space="preserve">Full Stack application </w:t>
+            </w:r>
+            <w:r>
+              <w:rPr>
+                <w:sz w:val="24"/>
+              </w:rPr>
+              <w:t>(</w:t>
+            </w:r>
+            <w:r>
+              <w:rPr>
+                <w:sz w:val="24"/>
+              </w:rPr>
+              <w:t>Node.js</w:t>
+            </w:r>
+            <w:r>
+              <w:rPr>
+                <w:sz w:val="24"/>
+              </w:rPr>
+              <w:t xml:space="preserve">) </w:t>
+            </w:r>
+            <w:r>
+              <w:rPr>
+                <w:sz w:val="24"/>
+              </w:rPr>
+              <w:t>with PayPal implementation.</w:t>
             </w:r>
           </w:p>
           <w:p>
@@ -3714,7 +3872,25 @@
               <w:rPr>
                 <w:sz w:val="24"/>
               </w:rPr>
-              <w:t>Layout design using Dust template and Foundation.</w:t>
+              <w:t xml:space="preserve">Styling </w:t>
+            </w:r>
+            <w:r>
+              <w:rPr>
+                <w:sz w:val="24"/>
+              </w:rPr>
+              <w:t>(</w:t>
+            </w:r>
+            <w:r>
+              <w:rPr>
+                <w:sz w:val="24"/>
+              </w:rPr>
+              <w:t>Dust template and Foundation</w:t>
+            </w:r>
+            <w:r>
+              <w:rPr>
+                <w:sz w:val="24"/>
+              </w:rPr>
+              <w:t>)</w:t>
             </w:r>
           </w:p>
         </w:tc>
@@ -3745,7 +3921,7 @@
         </w:tc>
         <w:tc>
           <w:tcPr>
-            <w:tcW w:w="5024" w:type="dxa"/>
+            <w:tcW w:w="4938" w:type="dxa"/>
           </w:tcPr>
           <w:p>
             <w:pPr>
@@ -3801,11 +3977,17 @@
               </w:rPr>
               <w:t>Game app</w:t>
             </w:r>
+            <w:r>
+              <w:rPr>
+                <w:sz w:val="24"/>
+              </w:rPr>
+              <w:t>, Quiz app</w:t>
+            </w:r>
           </w:p>
         </w:tc>
         <w:tc>
           <w:tcPr>
-            <w:tcW w:w="5024" w:type="dxa"/>
+            <w:tcW w:w="4938" w:type="dxa"/>
           </w:tcPr>
           <w:p>
             <w:pPr>
@@ -3859,18 +4041,24 @@
               <w:rPr>
                 <w:sz w:val="24"/>
               </w:rPr>
-              <w:t>Customer app</w:t>
+              <w:t>Ecommerce</w:t>
+            </w:r>
+            <w:r>
+              <w:rPr>
+                <w:sz w:val="24"/>
+              </w:rPr>
+              <w:t xml:space="preserve"> app</w:t>
             </w:r>
           </w:p>
         </w:tc>
         <w:tc>
           <w:tcPr>
-            <w:tcW w:w="5024" w:type="dxa"/>
+            <w:tcW w:w="4938" w:type="dxa"/>
           </w:tcPr>
           <w:p>
             <w:pPr>
               <w:pStyle w:val="TableParagraph"/>
-              <w:ind w:right="1247"/>
+              <w:spacing w:line="255" w:lineRule="exact"/>
               <w:rPr>
                 <w:sz w:val="24"/>
               </w:rPr>
@@ -3879,22 +4067,7 @@
               <w:rPr>
                 <w:sz w:val="24"/>
               </w:rPr>
-              <w:t>MEAN Stack application with CRUD functionality and Authentication.</w:t>
-            </w:r>
-          </w:p>
-          <w:p>
-            <w:pPr>
-              <w:pStyle w:val="TableParagraph"/>
-              <w:spacing w:line="255" w:lineRule="exact"/>
-              <w:rPr>
-                <w:sz w:val="24"/>
-              </w:rPr>
-            </w:pPr>
-            <w:r>
-              <w:rPr>
-                <w:sz w:val="24"/>
-              </w:rPr>
-              <w:t>Styling using Bootstrap.</w:t>
+              <w:t>MEAN and MERN (React and Angular)</w:t>
             </w:r>
           </w:p>
         </w:tc>
@@ -3925,12 +4098,12 @@
         </w:tc>
         <w:tc>
           <w:tcPr>
-            <w:tcW w:w="5024" w:type="dxa"/>
+            <w:tcW w:w="4938" w:type="dxa"/>
           </w:tcPr>
           <w:p>
             <w:pPr>
               <w:pStyle w:val="TableParagraph"/>
-              <w:spacing w:line="270" w:lineRule="exact"/>
+              <w:spacing w:line="255" w:lineRule="exact"/>
               <w:rPr>
                 <w:sz w:val="24"/>
               </w:rPr>
@@ -3939,22 +4112,19 @@
               <w:rPr>
                 <w:sz w:val="24"/>
               </w:rPr>
-              <w:t>ASP.Net MVC5 application.</w:t>
+              <w:t>Front End single page application. Styling using Materialize. (React</w:t>
             </w:r>
-          </w:p>
-          <w:p>
-            <w:pPr>
-              <w:pStyle w:val="TableParagraph"/>
-              <w:spacing w:line="255" w:lineRule="exact"/>
-              <w:rPr>
-                <w:sz w:val="24"/>
-              </w:rPr>
-            </w:pPr>
             <w:r>
               <w:rPr>
                 <w:sz w:val="24"/>
               </w:rPr>
-              <w:t>Designing using jQuery and Bootstrap.</w:t>
+              <w:t xml:space="preserve"> and</w:t>
+            </w:r>
+            <w:r>
+              <w:rPr>
+                <w:sz w:val="24"/>
+              </w:rPr>
+              <w:t xml:space="preserve"> .Net)</w:t>
             </w:r>
           </w:p>
         </w:tc>
@@ -4327,7 +4497,6 @@
           <w:sz w:val="24"/>
           <w:szCs w:val="24"/>
         </w:rPr>
-        <w:lastRenderedPageBreak/>
         <w:t xml:space="preserve">.Net Software Trainee </w:t>
       </w:r>
       <w:r>
@@ -4392,20 +4561,6 @@
         <w:t>(2011)</w:t>
       </w:r>
     </w:p>
-    <w:p>
-      <w:pPr>
-        <w:pStyle w:val="ListParagraph"/>
-        <w:tabs>
-          <w:tab w:val="left" w:pos="940"/>
-          <w:tab w:val="left" w:pos="941"/>
-        </w:tabs>
-        <w:spacing w:before="90" w:line="240" w:lineRule="auto"/>
-        <w:ind w:firstLine="0"/>
-        <w:rPr>
-          <w:sz w:val="24"/>
-        </w:rPr>
-      </w:pPr>
-    </w:p>
     <w:sectPr>
       <w:pgSz w:w="11910" w:h="16840"/>
       <w:pgMar w:top="980" w:right="1220" w:bottom="280" w:left="1220" w:header="720" w:footer="720" w:gutter="0"/>
@@ -4416,7 +4571,7 @@
 </file>
 
 <file path=word/numbering.xml><?xml version="1.0" encoding="utf-8"?>
-<w:numbering xmlns:wpc="http://schemas.microsoft.com/office/word/2010/wordprocessingCanvas" xmlns:cx="http://schemas.microsoft.com/office/drawing/2014/chartex" xmlns:cx1="http://schemas.microsoft.com/office/drawing/2015/9/8/chartex" xmlns:cx2="http://schemas.microsoft.com/office/drawing/2015/10/21/chartex" xmlns:cx3="http://schemas.microsoft.com/office/drawing/2016/5/9/chartex" xmlns:cx4="http://schemas.microsoft.com/office/drawing/2016/5/10/chartex" xmlns:cx5="http://schemas.microsoft.com/office/drawing/2016/5/11/chartex" xmlns:cx6="http://schemas.microsoft.com/office/drawing/2016/5/12/chartex" xmlns:cx7="http://schemas.microsoft.com/office/drawing/2016/5/13/chartex" xmlns:cx8="http://schemas.microsoft.com/office/drawing/2016/5/14/chartex" xmlns:mc="http://schemas.openxmlformats.org/markup-compatibility/2006" xmlns:aink="http://schemas.microsoft.com/office/drawing/2016/ink" xmlns:am3d="http://schemas.microsoft.com/office/drawing/2017/model3d" xmlns:o="urn:schemas-microsoft-com:office:office" xmlns:oel="http://schemas.microsoft.com/office/2019/extlst" xmlns:r="http://schemas.openxmlformats.org/officeDocument/2006/relationships" xmlns:m="http://schemas.openxmlformats.org/officeDocument/2006/math" xmlns:v="urn:schemas-microsoft-com:vml" xmlns:wp14="http://schemas.microsoft.com/office/word/2010/wordprocessingDrawing" xmlns:wp="http://schemas.openxmlformats.org/drawingml/2006/wordprocessingDrawing" xmlns:w10="urn:schemas-microsoft-com:office:word" xmlns:w="http://schemas.openxmlformats.org/wordprocessingml/2006/main" xmlns:w14="http://schemas.microsoft.com/office/word/2010/wordml" xmlns:w15="http://schemas.microsoft.com/office/word/2012/wordml" xmlns:w16cex="http://schemas.microsoft.com/office/word/2018/wordml/cex" xmlns:w16cid="http://schemas.microsoft.com/office/word/2016/wordml/cid" xmlns:w16="http://schemas.microsoft.com/office/word/2018/wordml" xmlns:w16sdtdh="http://schemas.microsoft.com/office/word/2020/wordml/sdtdatahash" xmlns:w16se="http://schemas.microsoft.com/office/word/2015/wordml/symex" xmlns:wpg="http://schemas.microsoft.com/office/word/2010/wordprocessingGroup" xmlns:wpi="http://schemas.microsoft.com/office/word/2010/wordprocessingInk" xmlns:wne="http://schemas.microsoft.com/office/word/2006/wordml" xmlns:wps="http://schemas.microsoft.com/office/word/2010/wordprocessingShape" mc:Ignorable="w14 w15 w16se w16cid w16 w16cex w16sdtdh wp14">
+<w:numbering xmlns:wpc="http://schemas.microsoft.com/office/word/2010/wordprocessingCanvas" xmlns:cx="http://schemas.microsoft.com/office/drawing/2014/chartex" xmlns:cx1="http://schemas.microsoft.com/office/drawing/2015/9/8/chartex" xmlns:cx2="http://schemas.microsoft.com/office/drawing/2015/10/21/chartex" xmlns:cx3="http://schemas.microsoft.com/office/drawing/2016/5/9/chartex" xmlns:cx4="http://schemas.microsoft.com/office/drawing/2016/5/10/chartex" xmlns:cx5="http://schemas.microsoft.com/office/drawing/2016/5/11/chartex" xmlns:cx6="http://schemas.microsoft.com/office/drawing/2016/5/12/chartex" xmlns:cx7="http://schemas.microsoft.com/office/drawing/2016/5/13/chartex" xmlns:cx8="http://schemas.microsoft.com/office/drawing/2016/5/14/chartex" xmlns:mc="http://schemas.openxmlformats.org/markup-compatibility/2006" xmlns:aink="http://schemas.microsoft.com/office/drawing/2016/ink" xmlns:am3d="http://schemas.microsoft.com/office/drawing/2017/model3d" xmlns:o="urn:schemas-microsoft-com:office:office" xmlns:oel="http://schemas.microsoft.com/office/2019/extlst" xmlns:r="http://schemas.openxmlformats.org/officeDocument/2006/relationships" xmlns:m="http://schemas.openxmlformats.org/officeDocument/2006/math" xmlns:v="urn:schemas-microsoft-com:vml" xmlns:wp14="http://schemas.microsoft.com/office/word/2010/wordprocessingDrawing" xmlns:wp="http://schemas.openxmlformats.org/drawingml/2006/wordprocessingDrawing" xmlns:w10="urn:schemas-microsoft-com:office:word" xmlns:w="http://schemas.openxmlformats.org/wordprocessingml/2006/main" xmlns:w14="http://schemas.microsoft.com/office/word/2010/wordml" xmlns:w15="http://schemas.microsoft.com/office/word/2012/wordml" xmlns:w16cex="http://schemas.microsoft.com/office/word/2018/wordml/cex" xmlns:w16cid="http://schemas.microsoft.com/office/word/2016/wordml/cid" xmlns:w16="http://schemas.microsoft.com/office/word/2018/wordml" xmlns:w16du="http://schemas.microsoft.com/office/word/2023/wordml/word16du" xmlns:w16sdtdh="http://schemas.microsoft.com/office/word/2020/wordml/sdtdatahash" xmlns:w16se="http://schemas.microsoft.com/office/word/2015/wordml/symex" xmlns:wpg="http://schemas.microsoft.com/office/word/2010/wordprocessingGroup" xmlns:wpi="http://schemas.microsoft.com/office/word/2010/wordprocessingInk" xmlns:wne="http://schemas.microsoft.com/office/word/2006/wordml" xmlns:wps="http://schemas.microsoft.com/office/word/2010/wordprocessingShape" mc:Ignorable="w14 w15 w16se w16cid w16 w16cex w16sdtdh w16du wp14">
   <w:abstractNum w:abstractNumId="0" w15:restartNumberingAfterBreak="0">
     <w:nsid w:val="21737C5F"/>
     <w:multiLevelType w:val="hybridMultilevel"/>
@@ -5007,7 +5162,7 @@
 </file>
 
 <file path=word/styles.xml><?xml version="1.0" encoding="utf-8"?>
-<w:styles xmlns:mc="http://schemas.openxmlformats.org/markup-compatibility/2006" xmlns:r="http://schemas.openxmlformats.org/officeDocument/2006/relationships" xmlns:w="http://schemas.openxmlformats.org/wordprocessingml/2006/main" xmlns:w14="http://schemas.microsoft.com/office/word/2010/wordml" xmlns:w15="http://schemas.microsoft.com/office/word/2012/wordml" xmlns:w16cex="http://schemas.microsoft.com/office/word/2018/wordml/cex" xmlns:w16cid="http://schemas.microsoft.com/office/word/2016/wordml/cid" xmlns:w16="http://schemas.microsoft.com/office/word/2018/wordml" xmlns:w16sdtdh="http://schemas.microsoft.com/office/word/2020/wordml/sdtdatahash" xmlns:w16se="http://schemas.microsoft.com/office/word/2015/wordml/symex" mc:Ignorable="w14 w15 w16se w16cid w16 w16cex w16sdtdh">
+<w:styles xmlns:mc="http://schemas.openxmlformats.org/markup-compatibility/2006" xmlns:r="http://schemas.openxmlformats.org/officeDocument/2006/relationships" xmlns:w="http://schemas.openxmlformats.org/wordprocessingml/2006/main" xmlns:w14="http://schemas.microsoft.com/office/word/2010/wordml" xmlns:w15="http://schemas.microsoft.com/office/word/2012/wordml" xmlns:w16cex="http://schemas.microsoft.com/office/word/2018/wordml/cex" xmlns:w16cid="http://schemas.microsoft.com/office/word/2016/wordml/cid" xmlns:w16="http://schemas.microsoft.com/office/word/2018/wordml" xmlns:w16du="http://schemas.microsoft.com/office/word/2023/wordml/word16du" xmlns:w16sdtdh="http://schemas.microsoft.com/office/word/2020/wordml/sdtdatahash" xmlns:w16se="http://schemas.microsoft.com/office/word/2015/wordml/symex" mc:Ignorable="w14 w15 w16se w16cid w16 w16cex w16sdtdh w16du">
   <w:docDefaults>
     <w:rPrDefault>
       <w:rPr>

</xml_diff>